<commit_message>
add: UseCase Description 18-25 description 추가
</commit_message>
<xml_diff>
--- a/Use Case Descriptions.docx
+++ b/Use Case Descriptions.docx
@@ -7,79 +7,86 @@
         <w:rPr>
           <w:b/>
           <w:bCs/>
-          <w:sz w:val="36"/>
-          <w:szCs w:val="36"/>
-        </w:rPr>
-      </w:pPr>
+          <w:sz w:val="28"/>
+          <w:szCs w:val="32"/>
+        </w:rPr>
+      </w:pPr>
+      <w:proofErr w:type="spellStart"/>
       <w:r>
         <w:rPr>
-          <w:rFonts w:hint="eastAsia"/>
-          <w:b/>
-          <w:bCs/>
-          <w:sz w:val="36"/>
-          <w:szCs w:val="36"/>
-        </w:rPr>
-        <w:t>3.</w:t>
+          <w:b/>
+          <w:bCs/>
+          <w:sz w:val="28"/>
+          <w:szCs w:val="32"/>
+        </w:rPr>
+        <w:t>UseCase</w:t>
       </w:r>
+      <w:proofErr w:type="spellEnd"/>
       <w:r>
+        <w:rPr>
+          <w:b/>
+          <w:bCs/>
+          <w:sz w:val="28"/>
+          <w:szCs w:val="32"/>
+        </w:rPr>
         <w:t xml:space="preserve"> </w:t>
       </w:r>
       <w:r>
         <w:rPr>
+          <w:b/>
+          <w:bCs/>
+          <w:sz w:val="28"/>
+          <w:szCs w:val="32"/>
+        </w:rPr>
+        <w:t>Description</w:t>
+      </w:r>
+    </w:p>
+    <w:p>
+      <w:pPr>
+        <w:rPr>
+          <w:b/>
+          <w:bCs/>
+        </w:rPr>
+      </w:pPr>
+    </w:p>
+    <w:p>
+      <w:pPr>
+        <w:rPr>
+          <w:b/>
+          <w:bCs/>
+        </w:rPr>
+      </w:pPr>
+      <w:r>
+        <w:rPr>
           <w:rFonts w:hint="eastAsia"/>
           <w:b/>
           <w:bCs/>
-          <w:sz w:val="36"/>
-          <w:szCs w:val="36"/>
-        </w:rPr>
-        <w:t>U</w:t>
+        </w:rPr>
+        <w:t xml:space="preserve"># </w:t>
       </w:r>
       <w:r>
         <w:rPr>
-          <w:b/>
-          <w:bCs/>
-          <w:sz w:val="36"/>
-          <w:szCs w:val="36"/>
-        </w:rPr>
-        <w:t xml:space="preserve">se </w:t>
+          <w:rFonts w:hint="eastAsia"/>
+          <w:b/>
+          <w:bCs/>
+        </w:rPr>
+        <w:t>18</w:t>
       </w:r>
       <w:r>
         <w:rPr>
           <w:rFonts w:hint="eastAsia"/>
           <w:b/>
           <w:bCs/>
-          <w:sz w:val="36"/>
-          <w:szCs w:val="36"/>
-        </w:rPr>
-        <w:t>C</w:t>
+        </w:rPr>
+        <w:t>.</w:t>
       </w:r>
       <w:r>
         <w:rPr>
-          <w:b/>
-          <w:bCs/>
-          <w:sz w:val="36"/>
-          <w:szCs w:val="36"/>
-        </w:rPr>
-        <w:t xml:space="preserve">ase </w:t>
-      </w:r>
-      <w:r>
-        <w:rPr>
           <w:rFonts w:hint="eastAsia"/>
           <w:b/>
           <w:bCs/>
-          <w:sz w:val="36"/>
-          <w:szCs w:val="36"/>
-        </w:rPr>
-        <w:t>D</w:t>
-      </w:r>
-      <w:r>
-        <w:rPr>
-          <w:b/>
-          <w:bCs/>
-          <w:sz w:val="36"/>
-          <w:szCs w:val="36"/>
-        </w:rPr>
-        <w:t>escriptions</w:t>
+        </w:rPr>
+        <w:t xml:space="preserve"> 대여중인 자전거 조회</w:t>
       </w:r>
     </w:p>
     <w:tbl>
@@ -89,119 +96,35 @@
         <w:tblLook w:val="04A0" w:firstRow="1" w:lastRow="0" w:firstColumn="1" w:lastColumn="0" w:noHBand="0" w:noVBand="1"/>
       </w:tblPr>
       <w:tblGrid>
-        <w:gridCol w:w="704"/>
-        <w:gridCol w:w="2552"/>
-        <w:gridCol w:w="5760"/>
+        <w:gridCol w:w="4508"/>
+        <w:gridCol w:w="4508"/>
       </w:tblGrid>
       <w:tr>
         <w:tc>
           <w:tcPr>
-            <w:tcW w:w="704" w:type="dxa"/>
+            <w:tcW w:w="4508" w:type="dxa"/>
+            <w:vAlign w:val="center"/>
           </w:tcPr>
           <w:p>
             <w:pPr>
               <w:jc w:val="center"/>
-              <w:rPr>
-                <w:b/>
-                <w:bCs/>
-              </w:rPr>
-            </w:pPr>
-          </w:p>
-        </w:tc>
-        <w:tc>
-          <w:tcPr>
-            <w:tcW w:w="2552" w:type="dxa"/>
-          </w:tcPr>
-          <w:p>
-            <w:pPr>
-              <w:rPr>
-                <w:b/>
-                <w:bCs/>
-                <w:szCs w:val="22"/>
-              </w:rPr>
-            </w:pPr>
-            <w:r>
-              <w:rPr>
-                <w:b/>
-                <w:bCs/>
-                <w:szCs w:val="22"/>
-              </w:rPr>
-              <w:t>U</w:t>
-            </w:r>
-            <w:r>
-              <w:rPr>
-                <w:rFonts w:hint="eastAsia"/>
-                <w:b/>
-                <w:bCs/>
-                <w:szCs w:val="22"/>
-              </w:rPr>
-              <w:t>se Case(s)</w:t>
-            </w:r>
-          </w:p>
-        </w:tc>
-        <w:tc>
-          <w:tcPr>
-            <w:tcW w:w="5760" w:type="dxa"/>
-          </w:tcPr>
-          <w:p>
-            <w:pPr>
-              <w:rPr>
-                <w:rFonts w:hint="eastAsia"/>
-                <w:b/>
-                <w:bCs/>
-                <w:szCs w:val="22"/>
-              </w:rPr>
-            </w:pPr>
-            <w:r>
-              <w:rPr>
-                <w:rFonts w:hint="eastAsia"/>
-                <w:b/>
-                <w:bCs/>
-                <w:szCs w:val="22"/>
-              </w:rPr>
-              <w:t>U</w:t>
-            </w:r>
-            <w:r>
-              <w:rPr>
-                <w:b/>
-                <w:bCs/>
-                <w:szCs w:val="22"/>
-              </w:rPr>
-              <w:t xml:space="preserve">se </w:t>
-            </w:r>
-            <w:r>
-              <w:rPr>
-                <w:rFonts w:hint="eastAsia"/>
-                <w:b/>
-                <w:bCs/>
-                <w:szCs w:val="22"/>
-              </w:rPr>
-              <w:t>C</w:t>
-            </w:r>
-            <w:r>
-              <w:rPr>
-                <w:b/>
-                <w:bCs/>
-                <w:szCs w:val="22"/>
-              </w:rPr>
-              <w:t xml:space="preserve">ase </w:t>
-            </w:r>
-            <w:r>
-              <w:rPr>
-                <w:rFonts w:hint="eastAsia"/>
-                <w:b/>
-                <w:bCs/>
-                <w:szCs w:val="22"/>
-              </w:rPr>
-              <w:t>D</w:t>
-            </w:r>
-            <w:r>
-              <w:rPr>
-                <w:b/>
-                <w:bCs/>
-                <w:szCs w:val="22"/>
-              </w:rPr>
-              <w:t>escriptions</w:t>
+            </w:pPr>
+            <w:r>
+              <w:t>Actor Action</w:t>
+            </w:r>
+          </w:p>
+        </w:tc>
+        <w:tc>
+          <w:tcPr>
+            <w:tcW w:w="4508" w:type="dxa"/>
+            <w:vAlign w:val="center"/>
+          </w:tcPr>
+          <w:p>
+            <w:pPr>
+              <w:jc w:val="center"/>
+            </w:pPr>
+            <w:r>
+              <w:t>System Response</w:t>
             </w:r>
           </w:p>
         </w:tc>
@@ -209,724 +132,915 @@
       <w:tr>
         <w:tc>
           <w:tcPr>
-            <w:tcW w:w="704" w:type="dxa"/>
+            <w:tcW w:w="4508" w:type="dxa"/>
+            <w:vAlign w:val="center"/>
           </w:tcPr>
           <w:p>
             <w:pPr>
               <w:jc w:val="center"/>
               <w:rPr>
-                <w:b/>
-                <w:bCs/>
-              </w:rPr>
-            </w:pPr>
-            <w:r>
-              <w:rPr>
-                <w:rFonts w:hint="eastAsia"/>
-                <w:b/>
-                <w:bCs/>
-              </w:rPr>
-              <w:t>1</w:t>
-            </w:r>
-          </w:p>
-        </w:tc>
-        <w:tc>
-          <w:tcPr>
-            <w:tcW w:w="2552" w:type="dxa"/>
-          </w:tcPr>
-          <w:p/>
-        </w:tc>
-        <w:tc>
-          <w:tcPr>
-            <w:tcW w:w="5760" w:type="dxa"/>
-          </w:tcPr>
-          <w:p/>
+                <w:rFonts w:hint="eastAsia"/>
+              </w:rPr>
+            </w:pPr>
+            <w:r>
+              <w:t>1. 회원이</w:t>
+            </w:r>
+            <w:r>
+              <w:rPr>
+                <w:rFonts w:hint="eastAsia"/>
+              </w:rPr>
+              <w:t xml:space="preserve"> 현재 </w:t>
+            </w:r>
+            <w:r>
+              <w:t>자전거 대여 정보 조회 화면에 접속한다.</w:t>
+            </w:r>
+          </w:p>
+        </w:tc>
+        <w:tc>
+          <w:tcPr>
+            <w:tcW w:w="4508" w:type="dxa"/>
+            <w:vAlign w:val="center"/>
+          </w:tcPr>
+          <w:p>
+            <w:pPr>
+              <w:jc w:val="center"/>
+              <w:rPr>
+                <w:rFonts w:hint="eastAsia"/>
+              </w:rPr>
+            </w:pPr>
+          </w:p>
         </w:tc>
       </w:tr>
       <w:tr>
         <w:tc>
           <w:tcPr>
-            <w:tcW w:w="704" w:type="dxa"/>
+            <w:tcW w:w="4508" w:type="dxa"/>
+            <w:vAlign w:val="center"/>
           </w:tcPr>
           <w:p>
             <w:pPr>
               <w:jc w:val="center"/>
-              <w:rPr>
-                <w:b/>
-                <w:bCs/>
-              </w:rPr>
-            </w:pPr>
-            <w:r>
-              <w:rPr>
-                <w:rFonts w:hint="eastAsia"/>
-                <w:b/>
-                <w:bCs/>
-              </w:rPr>
-              <w:t>2</w:t>
-            </w:r>
-          </w:p>
-        </w:tc>
-        <w:tc>
-          <w:tcPr>
-            <w:tcW w:w="2552" w:type="dxa"/>
-          </w:tcPr>
-          <w:p/>
-        </w:tc>
-        <w:tc>
-          <w:tcPr>
-            <w:tcW w:w="5760" w:type="dxa"/>
-          </w:tcPr>
-          <w:p/>
+            </w:pPr>
+          </w:p>
+        </w:tc>
+        <w:tc>
+          <w:tcPr>
+            <w:tcW w:w="4508" w:type="dxa"/>
+            <w:vAlign w:val="center"/>
+          </w:tcPr>
+          <w:p>
+            <w:pPr>
+              <w:jc w:val="center"/>
+              <w:rPr>
+                <w:rFonts w:hint="eastAsia"/>
+              </w:rPr>
+            </w:pPr>
+            <w:r>
+              <w:rPr>
+                <w:rFonts w:hint="eastAsia"/>
+              </w:rPr>
+              <w:t xml:space="preserve">2. 시스템은 회원이 대여 중인 자전거들의 [대여소 이름, 대여소 위치, 자전거 </w:t>
+            </w:r>
+            <w:r>
+              <w:t xml:space="preserve">ID, </w:t>
+            </w:r>
+            <w:r>
+              <w:rPr>
+                <w:rFonts w:hint="eastAsia"/>
+              </w:rPr>
+              <w:t>자전거 제품명, 자전거 유형]을 리스트화해  제공한다.</w:t>
+            </w:r>
+          </w:p>
+        </w:tc>
+      </w:tr>
+    </w:tbl>
+    <w:p/>
+    <w:p>
+      <w:pPr>
+        <w:rPr>
+          <w:rFonts w:hint="eastAsia"/>
+        </w:rPr>
+      </w:pPr>
+    </w:p>
+    <w:p>
+      <w:pPr>
+        <w:rPr>
+          <w:b/>
+          <w:bCs/>
+        </w:rPr>
+      </w:pPr>
+      <w:r>
+        <w:rPr>
+          <w:rFonts w:hint="eastAsia"/>
+          <w:b/>
+          <w:bCs/>
+        </w:rPr>
+        <w:t xml:space="preserve"># </w:t>
+      </w:r>
+      <w:r>
+        <w:rPr>
+          <w:rFonts w:hint="eastAsia"/>
+          <w:b/>
+          <w:bCs/>
+        </w:rPr>
+        <w:t>19,20</w:t>
+      </w:r>
+      <w:r>
+        <w:rPr>
+          <w:rFonts w:hint="eastAsia"/>
+          <w:b/>
+          <w:bCs/>
+        </w:rPr>
+        <w:t>.</w:t>
+      </w:r>
+      <w:r>
+        <w:rPr>
+          <w:rFonts w:hint="eastAsia"/>
+          <w:b/>
+          <w:bCs/>
+        </w:rPr>
+        <w:t xml:space="preserve"> 예약 대기 중인 자전거 조회 및 취소</w:t>
+      </w:r>
+    </w:p>
+    <w:tbl>
+      <w:tblPr>
+        <w:tblStyle w:val="aa"/>
+        <w:tblW w:w="0" w:type="auto"/>
+        <w:tblLook w:val="04A0" w:firstRow="1" w:lastRow="0" w:firstColumn="1" w:lastColumn="0" w:noHBand="0" w:noVBand="1"/>
+      </w:tblPr>
+      <w:tblGrid>
+        <w:gridCol w:w="4508"/>
+        <w:gridCol w:w="4508"/>
+      </w:tblGrid>
+      <w:tr>
+        <w:tc>
+          <w:tcPr>
+            <w:tcW w:w="4508" w:type="dxa"/>
+            <w:vAlign w:val="center"/>
+          </w:tcPr>
+          <w:p>
+            <w:pPr>
+              <w:jc w:val="center"/>
+            </w:pPr>
+            <w:r>
+              <w:t>Actor Action</w:t>
+            </w:r>
+          </w:p>
+        </w:tc>
+        <w:tc>
+          <w:tcPr>
+            <w:tcW w:w="4508" w:type="dxa"/>
+            <w:vAlign w:val="center"/>
+          </w:tcPr>
+          <w:p>
+            <w:pPr>
+              <w:jc w:val="center"/>
+            </w:pPr>
+            <w:r>
+              <w:t>System Response</w:t>
+            </w:r>
+          </w:p>
         </w:tc>
       </w:tr>
       <w:tr>
         <w:tc>
           <w:tcPr>
-            <w:tcW w:w="704" w:type="dxa"/>
+            <w:tcW w:w="4508" w:type="dxa"/>
+            <w:vAlign w:val="center"/>
           </w:tcPr>
           <w:p>
             <w:pPr>
               <w:jc w:val="center"/>
               <w:rPr>
-                <w:b/>
-                <w:bCs/>
-              </w:rPr>
-            </w:pPr>
-            <w:r>
-              <w:rPr>
-                <w:rFonts w:hint="eastAsia"/>
-                <w:b/>
-                <w:bCs/>
-              </w:rPr>
-              <w:t>3</w:t>
-            </w:r>
-          </w:p>
-        </w:tc>
-        <w:tc>
-          <w:tcPr>
-            <w:tcW w:w="2552" w:type="dxa"/>
-          </w:tcPr>
-          <w:p/>
-        </w:tc>
-        <w:tc>
-          <w:tcPr>
-            <w:tcW w:w="5760" w:type="dxa"/>
-          </w:tcPr>
-          <w:p/>
+                <w:rFonts w:hint="eastAsia"/>
+              </w:rPr>
+            </w:pPr>
+            <w:r>
+              <w:t>1. 회</w:t>
+            </w:r>
+            <w:r>
+              <w:rPr>
+                <w:rFonts w:hint="eastAsia"/>
+              </w:rPr>
+              <w:t>원이 자전거 예약 대기 정보 조회 화면을 접속한다.</w:t>
+            </w:r>
+          </w:p>
+        </w:tc>
+        <w:tc>
+          <w:tcPr>
+            <w:tcW w:w="4508" w:type="dxa"/>
+            <w:vAlign w:val="center"/>
+          </w:tcPr>
+          <w:p>
+            <w:pPr>
+              <w:jc w:val="center"/>
+              <w:rPr>
+                <w:rFonts w:hint="eastAsia"/>
+              </w:rPr>
+            </w:pPr>
+          </w:p>
         </w:tc>
       </w:tr>
       <w:tr>
         <w:tc>
           <w:tcPr>
-            <w:tcW w:w="704" w:type="dxa"/>
+            <w:tcW w:w="4508" w:type="dxa"/>
+            <w:vAlign w:val="center"/>
           </w:tcPr>
           <w:p>
             <w:pPr>
               <w:jc w:val="center"/>
-              <w:rPr>
-                <w:b/>
-                <w:bCs/>
-              </w:rPr>
-            </w:pPr>
-            <w:r>
-              <w:rPr>
-                <w:rFonts w:hint="eastAsia"/>
-                <w:b/>
-                <w:bCs/>
-              </w:rPr>
-              <w:t>4</w:t>
-            </w:r>
-          </w:p>
-        </w:tc>
-        <w:tc>
-          <w:tcPr>
-            <w:tcW w:w="2552" w:type="dxa"/>
-          </w:tcPr>
-          <w:p/>
-        </w:tc>
-        <w:tc>
-          <w:tcPr>
-            <w:tcW w:w="5760" w:type="dxa"/>
-          </w:tcPr>
-          <w:p/>
+            </w:pPr>
+          </w:p>
+        </w:tc>
+        <w:tc>
+          <w:tcPr>
+            <w:tcW w:w="4508" w:type="dxa"/>
+            <w:vAlign w:val="center"/>
+          </w:tcPr>
+          <w:p>
+            <w:pPr>
+              <w:jc w:val="center"/>
+              <w:rPr>
+                <w:rFonts w:hint="eastAsia"/>
+              </w:rPr>
+            </w:pPr>
+            <w:r>
+              <w:rPr>
+                <w:rFonts w:hint="eastAsia"/>
+              </w:rPr>
+              <w:t xml:space="preserve">2. 시스템은 회원의 예약 대기 정보(대여소 이름,대여소 위치,자전거 </w:t>
+            </w:r>
+            <w:r>
+              <w:t>ID,</w:t>
+            </w:r>
+            <w:r>
+              <w:rPr>
+                <w:rFonts w:hint="eastAsia"/>
+              </w:rPr>
+              <w:t xml:space="preserve"> 자전거 제품명, 자전거 유형을 출력한다</w:t>
+            </w:r>
+          </w:p>
         </w:tc>
       </w:tr>
       <w:tr>
         <w:tc>
           <w:tcPr>
-            <w:tcW w:w="704" w:type="dxa"/>
-          </w:tcPr>
-          <w:p>
-            <w:pPr>
-              <w:tabs>
-                <w:tab w:val="left" w:pos="1335"/>
-              </w:tabs>
+            <w:tcW w:w="9016" w:type="dxa"/>
+            <w:gridSpan w:val="2"/>
+            <w:vAlign w:val="center"/>
+          </w:tcPr>
+          <w:p>
+            <w:pPr>
               <w:jc w:val="center"/>
               <w:rPr>
-                <w:b/>
-                <w:bCs/>
-              </w:rPr>
-            </w:pPr>
-            <w:r>
-              <w:rPr>
-                <w:rFonts w:hint="eastAsia"/>
-                <w:b/>
-                <w:bCs/>
-              </w:rPr>
-              <w:t>5</w:t>
-            </w:r>
-          </w:p>
-        </w:tc>
-        <w:tc>
-          <w:tcPr>
-            <w:tcW w:w="2552" w:type="dxa"/>
-          </w:tcPr>
-          <w:p>
-            <w:pPr>
-              <w:tabs>
-                <w:tab w:val="left" w:pos="1335"/>
-              </w:tabs>
-            </w:pPr>
-          </w:p>
-        </w:tc>
-        <w:tc>
-          <w:tcPr>
-            <w:tcW w:w="5760" w:type="dxa"/>
-          </w:tcPr>
-          <w:p/>
+                <w:rFonts w:hint="eastAsia"/>
+              </w:rPr>
+            </w:pPr>
+            <w:r>
+              <w:t>Extension</w:t>
+            </w:r>
+          </w:p>
         </w:tc>
       </w:tr>
       <w:tr>
         <w:tc>
           <w:tcPr>
-            <w:tcW w:w="704" w:type="dxa"/>
-          </w:tcPr>
-          <w:p>
-            <w:pPr>
-              <w:tabs>
-                <w:tab w:val="left" w:pos="1365"/>
-              </w:tabs>
+            <w:tcW w:w="4508" w:type="dxa"/>
+            <w:vAlign w:val="center"/>
+          </w:tcPr>
+          <w:p>
+            <w:pPr>
               <w:jc w:val="center"/>
-              <w:rPr>
-                <w:b/>
-                <w:bCs/>
-              </w:rPr>
-            </w:pPr>
-            <w:r>
-              <w:rPr>
-                <w:rFonts w:hint="eastAsia"/>
-                <w:b/>
-                <w:bCs/>
-              </w:rPr>
-              <w:t>6</w:t>
-            </w:r>
-          </w:p>
-        </w:tc>
-        <w:tc>
-          <w:tcPr>
-            <w:tcW w:w="2552" w:type="dxa"/>
-          </w:tcPr>
-          <w:p>
-            <w:pPr>
-              <w:tabs>
-                <w:tab w:val="left" w:pos="1365"/>
-              </w:tabs>
-            </w:pPr>
-          </w:p>
-        </w:tc>
-        <w:tc>
-          <w:tcPr>
-            <w:tcW w:w="5760" w:type="dxa"/>
-          </w:tcPr>
-          <w:p/>
+            </w:pPr>
+            <w:r>
+              <w:rPr>
+                <w:rFonts w:hint="eastAsia"/>
+              </w:rPr>
+              <w:t>2-1 (</w:t>
+            </w:r>
+            <w:r>
+              <w:t>Extension)</w:t>
+            </w:r>
+          </w:p>
+          <w:p>
+            <w:pPr>
+              <w:jc w:val="center"/>
+              <w:rPr>
+                <w:rFonts w:hint="eastAsia"/>
+              </w:rPr>
+            </w:pPr>
+            <w:r>
+              <w:rPr>
+                <w:rFonts w:hint="eastAsia"/>
+              </w:rPr>
+              <w:t>회원이 예약 대기 중인 자전거들 중 특정 자전거의 취소 버튼을 클릭한다.</w:t>
+            </w:r>
+          </w:p>
+        </w:tc>
+        <w:tc>
+          <w:tcPr>
+            <w:tcW w:w="4508" w:type="dxa"/>
+            <w:vAlign w:val="center"/>
+          </w:tcPr>
+          <w:p>
+            <w:pPr>
+              <w:jc w:val="center"/>
+            </w:pPr>
+          </w:p>
         </w:tc>
       </w:tr>
       <w:tr>
         <w:tc>
           <w:tcPr>
-            <w:tcW w:w="704" w:type="dxa"/>
-          </w:tcPr>
-          <w:p>
-            <w:pPr>
-              <w:tabs>
-                <w:tab w:val="left" w:pos="1605"/>
-              </w:tabs>
+            <w:tcW w:w="4508" w:type="dxa"/>
+            <w:vAlign w:val="center"/>
+          </w:tcPr>
+          <w:p>
+            <w:pPr>
               <w:jc w:val="center"/>
               <w:rPr>
-                <w:b/>
-                <w:bCs/>
-              </w:rPr>
-            </w:pPr>
-            <w:r>
-              <w:rPr>
-                <w:rFonts w:hint="eastAsia"/>
-                <w:b/>
-                <w:bCs/>
-              </w:rPr>
-              <w:t>7</w:t>
-            </w:r>
-          </w:p>
-        </w:tc>
-        <w:tc>
-          <w:tcPr>
-            <w:tcW w:w="2552" w:type="dxa"/>
-          </w:tcPr>
-          <w:p>
-            <w:pPr>
-              <w:tabs>
-                <w:tab w:val="left" w:pos="1605"/>
-              </w:tabs>
-            </w:pPr>
-          </w:p>
-        </w:tc>
-        <w:tc>
-          <w:tcPr>
-            <w:tcW w:w="5760" w:type="dxa"/>
-          </w:tcPr>
-          <w:p/>
+                <w:rFonts w:hint="eastAsia"/>
+              </w:rPr>
+            </w:pPr>
+          </w:p>
+        </w:tc>
+        <w:tc>
+          <w:tcPr>
+            <w:tcW w:w="4508" w:type="dxa"/>
+            <w:vAlign w:val="center"/>
+          </w:tcPr>
+          <w:p>
+            <w:pPr>
+              <w:jc w:val="center"/>
+            </w:pPr>
+            <w:r>
+              <w:rPr>
+                <w:rFonts w:hint="eastAsia"/>
+              </w:rPr>
+              <w:t xml:space="preserve">2-2 </w:t>
+            </w:r>
+            <w:r>
+              <w:t>(Extension)</w:t>
+            </w:r>
+          </w:p>
+          <w:p>
+            <w:pPr>
+              <w:jc w:val="center"/>
+              <w:rPr>
+                <w:rFonts w:hint="eastAsia"/>
+              </w:rPr>
+            </w:pPr>
+            <w:r>
+              <w:rPr>
+                <w:rFonts w:hint="eastAsia"/>
+              </w:rPr>
+              <w:t>시스템은 화면에 취소 완료 메시지를 보여준다.</w:t>
+            </w:r>
+          </w:p>
+        </w:tc>
+      </w:tr>
+    </w:tbl>
+    <w:p/>
+    <w:p>
+      <w:pPr>
+        <w:widowControl/>
+        <w:wordWrap/>
+        <w:autoSpaceDE/>
+        <w:autoSpaceDN/>
+      </w:pPr>
+      <w:r>
+        <w:br w:type="page"/>
+      </w:r>
+    </w:p>
+    <w:p/>
+    <w:p>
+      <w:pPr>
+        <w:rPr>
+          <w:b/>
+          <w:bCs/>
+        </w:rPr>
+      </w:pPr>
+      <w:r>
+        <w:rPr>
+          <w:b/>
+          <w:bCs/>
+        </w:rPr>
+        <w:t xml:space="preserve"># </w:t>
+      </w:r>
+      <w:r>
+        <w:rPr>
+          <w:rFonts w:hint="eastAsia"/>
+          <w:b/>
+          <w:bCs/>
+        </w:rPr>
+        <w:t>21</w:t>
+      </w:r>
+      <w:r>
+        <w:rPr>
+          <w:rFonts w:hint="eastAsia"/>
+          <w:b/>
+          <w:bCs/>
+        </w:rPr>
+        <w:t>~23.</w:t>
+      </w:r>
+      <w:r>
+        <w:rPr>
+          <w:rFonts w:hint="eastAsia"/>
+          <w:b/>
+          <w:bCs/>
+        </w:rPr>
+        <w:t xml:space="preserve"> 자전거 반납</w:t>
+      </w:r>
+      <w:r>
+        <w:rPr>
+          <w:rFonts w:hint="eastAsia"/>
+          <w:b/>
+          <w:bCs/>
+        </w:rPr>
+        <w:t xml:space="preserve"> 및 식당 예약 서비스 연계 기능</w:t>
+      </w:r>
+    </w:p>
+    <w:tbl>
+      <w:tblPr>
+        <w:tblStyle w:val="aa"/>
+        <w:tblW w:w="0" w:type="auto"/>
+        <w:tblLook w:val="04A0" w:firstRow="1" w:lastRow="0" w:firstColumn="1" w:lastColumn="0" w:noHBand="0" w:noVBand="1"/>
+      </w:tblPr>
+      <w:tblGrid>
+        <w:gridCol w:w="4508"/>
+        <w:gridCol w:w="4508"/>
+      </w:tblGrid>
+      <w:tr>
+        <w:tc>
+          <w:tcPr>
+            <w:tcW w:w="4508" w:type="dxa"/>
+          </w:tcPr>
+          <w:p>
+            <w:r>
+              <w:t>Actor Action</w:t>
+            </w:r>
+          </w:p>
+        </w:tc>
+        <w:tc>
+          <w:tcPr>
+            <w:tcW w:w="4508" w:type="dxa"/>
+          </w:tcPr>
+          <w:p>
+            <w:r>
+              <w:t>System Response</w:t>
+            </w:r>
+          </w:p>
         </w:tc>
       </w:tr>
       <w:tr>
         <w:tc>
           <w:tcPr>
-            <w:tcW w:w="704" w:type="dxa"/>
-          </w:tcPr>
-          <w:p>
-            <w:pPr>
-              <w:jc w:val="center"/>
-              <w:rPr>
-                <w:b/>
-                <w:bCs/>
-              </w:rPr>
-            </w:pPr>
-            <w:r>
-              <w:rPr>
-                <w:rFonts w:hint="eastAsia"/>
-                <w:b/>
-                <w:bCs/>
-              </w:rPr>
-              <w:t>8</w:t>
-            </w:r>
-          </w:p>
-        </w:tc>
-        <w:tc>
-          <w:tcPr>
-            <w:tcW w:w="2552" w:type="dxa"/>
-          </w:tcPr>
-          <w:p/>
-        </w:tc>
-        <w:tc>
-          <w:tcPr>
-            <w:tcW w:w="5760" w:type="dxa"/>
-          </w:tcPr>
-          <w:p/>
+            <w:tcW w:w="4508" w:type="dxa"/>
+          </w:tcPr>
+          <w:p>
+            <w:pPr>
+              <w:rPr>
+                <w:rFonts w:hint="eastAsia"/>
+              </w:rPr>
+            </w:pPr>
+            <w:r>
+              <w:t>1. 회원이</w:t>
+            </w:r>
+            <w:r>
+              <w:rPr>
+                <w:rFonts w:hint="eastAsia"/>
+              </w:rPr>
+              <w:t xml:space="preserve"> 자전거 대여 정보 화면에 접속한다.</w:t>
+            </w:r>
+          </w:p>
+        </w:tc>
+        <w:tc>
+          <w:tcPr>
+            <w:tcW w:w="4508" w:type="dxa"/>
+          </w:tcPr>
+          <w:p>
+            <w:pPr>
+              <w:rPr>
+                <w:rFonts w:hint="eastAsia"/>
+              </w:rPr>
+            </w:pPr>
+          </w:p>
         </w:tc>
       </w:tr>
       <w:tr>
         <w:tc>
           <w:tcPr>
-            <w:tcW w:w="704" w:type="dxa"/>
-          </w:tcPr>
-          <w:p>
-            <w:pPr>
-              <w:jc w:val="center"/>
-              <w:rPr>
-                <w:b/>
-                <w:bCs/>
-              </w:rPr>
-            </w:pPr>
-            <w:r>
-              <w:rPr>
-                <w:rFonts w:hint="eastAsia"/>
-                <w:b/>
-                <w:bCs/>
-              </w:rPr>
-              <w:t>9</w:t>
-            </w:r>
-          </w:p>
-        </w:tc>
-        <w:tc>
-          <w:tcPr>
-            <w:tcW w:w="2552" w:type="dxa"/>
+            <w:tcW w:w="4508" w:type="dxa"/>
           </w:tcPr>
           <w:p/>
         </w:tc>
         <w:tc>
           <w:tcPr>
-            <w:tcW w:w="5760" w:type="dxa"/>
-          </w:tcPr>
-          <w:p/>
+            <w:tcW w:w="4508" w:type="dxa"/>
+          </w:tcPr>
+          <w:p>
+            <w:pPr>
+              <w:rPr>
+                <w:rFonts w:hint="eastAsia"/>
+              </w:rPr>
+            </w:pPr>
+            <w:r>
+              <w:rPr>
+                <w:rFonts w:hint="eastAsia"/>
+              </w:rPr>
+              <w:t>2. 시스템은 회원에게 대여 정보 화면을 제공한다.</w:t>
+            </w:r>
+            <w:r>
+              <w:tab/>
+            </w:r>
+          </w:p>
         </w:tc>
       </w:tr>
       <w:tr>
         <w:tc>
           <w:tcPr>
-            <w:tcW w:w="704" w:type="dxa"/>
-          </w:tcPr>
-          <w:p>
-            <w:pPr>
-              <w:jc w:val="center"/>
-              <w:rPr>
-                <w:b/>
-                <w:bCs/>
-              </w:rPr>
-            </w:pPr>
-            <w:r>
-              <w:rPr>
-                <w:rFonts w:hint="eastAsia"/>
-                <w:b/>
-                <w:bCs/>
-              </w:rPr>
-              <w:t>10</w:t>
-            </w:r>
-          </w:p>
-        </w:tc>
-        <w:tc>
-          <w:tcPr>
-            <w:tcW w:w="2552" w:type="dxa"/>
-          </w:tcPr>
-          <w:p/>
-        </w:tc>
-        <w:tc>
-          <w:tcPr>
-            <w:tcW w:w="5760" w:type="dxa"/>
-          </w:tcPr>
-          <w:p/>
+            <w:tcW w:w="4508" w:type="dxa"/>
+          </w:tcPr>
+          <w:p>
+            <w:pPr>
+              <w:rPr>
+                <w:rFonts w:hint="eastAsia"/>
+              </w:rPr>
+            </w:pPr>
+            <w:r>
+              <w:rPr>
+                <w:rFonts w:hint="eastAsia"/>
+              </w:rPr>
+              <w:t>3. 회원은 대여 정보 리스트에서 이용 중이었던 자전거를 반납 처리한다.</w:t>
+            </w:r>
+          </w:p>
+        </w:tc>
+        <w:tc>
+          <w:tcPr>
+            <w:tcW w:w="4508" w:type="dxa"/>
+          </w:tcPr>
+          <w:p>
+            <w:pPr>
+              <w:rPr>
+                <w:rFonts w:hint="eastAsia"/>
+              </w:rPr>
+            </w:pPr>
+          </w:p>
         </w:tc>
       </w:tr>
       <w:tr>
         <w:tc>
           <w:tcPr>
-            <w:tcW w:w="704" w:type="dxa"/>
-          </w:tcPr>
-          <w:p>
-            <w:pPr>
-              <w:tabs>
-                <w:tab w:val="left" w:pos="1260"/>
-              </w:tabs>
-              <w:jc w:val="center"/>
-              <w:rPr>
-                <w:b/>
-                <w:bCs/>
-              </w:rPr>
-            </w:pPr>
-            <w:r>
-              <w:rPr>
-                <w:rFonts w:hint="eastAsia"/>
-                <w:b/>
-                <w:bCs/>
-              </w:rPr>
-              <w:t>11</w:t>
-            </w:r>
-          </w:p>
-        </w:tc>
-        <w:tc>
-          <w:tcPr>
-            <w:tcW w:w="2552" w:type="dxa"/>
-          </w:tcPr>
-          <w:p>
-            <w:pPr>
-              <w:tabs>
-                <w:tab w:val="left" w:pos="1260"/>
-              </w:tabs>
-            </w:pPr>
-          </w:p>
-        </w:tc>
-        <w:tc>
-          <w:tcPr>
-            <w:tcW w:w="5760" w:type="dxa"/>
+            <w:tcW w:w="4508" w:type="dxa"/>
           </w:tcPr>
           <w:p/>
+        </w:tc>
+        <w:tc>
+          <w:tcPr>
+            <w:tcW w:w="4508" w:type="dxa"/>
+          </w:tcPr>
+          <w:p>
+            <w:r>
+              <w:t xml:space="preserve">3-1 (Extension) </w:t>
+            </w:r>
+          </w:p>
+          <w:p>
+            <w:pPr>
+              <w:rPr>
+                <w:rFonts w:hint="eastAsia"/>
+              </w:rPr>
+            </w:pPr>
+            <w:r>
+              <w:rPr>
+                <w:rFonts w:hint="eastAsia"/>
+              </w:rPr>
+              <w:t>반납 완료된 자전거의 대기 예약한 회원이 있음이 확인되면,이메일 시스템을 이용해 대기 1순위 회원에게 예약되었음을 알린다.</w:t>
+            </w:r>
+          </w:p>
         </w:tc>
       </w:tr>
       <w:tr>
         <w:tc>
           <w:tcPr>
-            <w:tcW w:w="704" w:type="dxa"/>
-          </w:tcPr>
-          <w:p>
-            <w:pPr>
-              <w:tabs>
-                <w:tab w:val="left" w:pos="1275"/>
-              </w:tabs>
-              <w:jc w:val="center"/>
-              <w:rPr>
-                <w:b/>
-                <w:bCs/>
-              </w:rPr>
-            </w:pPr>
-            <w:r>
-              <w:rPr>
-                <w:rFonts w:hint="eastAsia"/>
-                <w:b/>
-                <w:bCs/>
-              </w:rPr>
-              <w:t>12</w:t>
-            </w:r>
-          </w:p>
-        </w:tc>
-        <w:tc>
-          <w:tcPr>
-            <w:tcW w:w="2552" w:type="dxa"/>
-          </w:tcPr>
-          <w:p>
-            <w:pPr>
-              <w:tabs>
-                <w:tab w:val="left" w:pos="1275"/>
-              </w:tabs>
-            </w:pPr>
-          </w:p>
-        </w:tc>
-        <w:tc>
-          <w:tcPr>
-            <w:tcW w:w="5760" w:type="dxa"/>
-          </w:tcPr>
-          <w:p/>
+            <w:tcW w:w="4508" w:type="dxa"/>
+          </w:tcPr>
+          <w:p>
+            <w:pPr>
+              <w:rPr>
+                <w:rFonts w:hint="eastAsia"/>
+              </w:rPr>
+            </w:pPr>
+          </w:p>
+        </w:tc>
+        <w:tc>
+          <w:tcPr>
+            <w:tcW w:w="4508" w:type="dxa"/>
+          </w:tcPr>
+          <w:p>
+            <w:pPr>
+              <w:rPr>
+                <w:rFonts w:hint="eastAsia"/>
+              </w:rPr>
+            </w:pPr>
+            <w:r>
+              <w:rPr>
+                <w:rFonts w:hint="eastAsia"/>
+              </w:rPr>
+              <w:t>4. 반납 완료한 사용자의 위치 정보를 기반으로 근처 식당들의 정보를 제공한다.</w:t>
+            </w:r>
+          </w:p>
         </w:tc>
       </w:tr>
       <w:tr>
         <w:tc>
           <w:tcPr>
-            <w:tcW w:w="704" w:type="dxa"/>
-          </w:tcPr>
-          <w:p>
-            <w:pPr>
-              <w:jc w:val="center"/>
-              <w:rPr>
-                <w:b/>
-                <w:bCs/>
-              </w:rPr>
-            </w:pPr>
-            <w:r>
-              <w:rPr>
-                <w:rFonts w:hint="eastAsia"/>
-                <w:b/>
-                <w:bCs/>
-              </w:rPr>
-              <w:t>13</w:t>
-            </w:r>
-          </w:p>
-        </w:tc>
-        <w:tc>
-          <w:tcPr>
-            <w:tcW w:w="2552" w:type="dxa"/>
-          </w:tcPr>
-          <w:p/>
-        </w:tc>
-        <w:tc>
-          <w:tcPr>
-            <w:tcW w:w="5760" w:type="dxa"/>
-          </w:tcPr>
-          <w:p/>
+            <w:tcW w:w="4508" w:type="dxa"/>
+          </w:tcPr>
+          <w:p>
+            <w:r>
+              <w:rPr>
+                <w:rFonts w:hint="eastAsia"/>
+              </w:rPr>
+              <w:t>4-1 (</w:t>
+            </w:r>
+            <w:r>
+              <w:t>Extension)</w:t>
+            </w:r>
+          </w:p>
+          <w:p>
+            <w:pPr>
+              <w:rPr>
+                <w:rFonts w:hint="eastAsia"/>
+              </w:rPr>
+            </w:pPr>
+            <w:r>
+              <w:rPr>
+                <w:rFonts w:hint="eastAsia"/>
+              </w:rPr>
+              <w:t>회원이 원하는 식당 예약하기 버튼을 클릭한다</w:t>
+            </w:r>
+          </w:p>
+        </w:tc>
+        <w:tc>
+          <w:tcPr>
+            <w:tcW w:w="4508" w:type="dxa"/>
+          </w:tcPr>
+          <w:p>
+            <w:pPr>
+              <w:rPr>
+                <w:rFonts w:hint="eastAsia"/>
+              </w:rPr>
+            </w:pPr>
+          </w:p>
         </w:tc>
       </w:tr>
       <w:tr>
         <w:tc>
           <w:tcPr>
-            <w:tcW w:w="704" w:type="dxa"/>
-          </w:tcPr>
-          <w:p>
-            <w:pPr>
-              <w:tabs>
-                <w:tab w:val="left" w:pos="1380"/>
-              </w:tabs>
-              <w:jc w:val="center"/>
-              <w:rPr>
-                <w:b/>
-                <w:bCs/>
-              </w:rPr>
-            </w:pPr>
-            <w:r>
-              <w:rPr>
-                <w:rFonts w:hint="eastAsia"/>
-                <w:b/>
-                <w:bCs/>
-              </w:rPr>
-              <w:t>14</w:t>
-            </w:r>
-          </w:p>
-        </w:tc>
-        <w:tc>
-          <w:tcPr>
-            <w:tcW w:w="2552" w:type="dxa"/>
-          </w:tcPr>
-          <w:p>
-            <w:pPr>
-              <w:tabs>
-                <w:tab w:val="left" w:pos="1380"/>
-              </w:tabs>
-            </w:pPr>
-          </w:p>
-        </w:tc>
-        <w:tc>
-          <w:tcPr>
-            <w:tcW w:w="5760" w:type="dxa"/>
-          </w:tcPr>
-          <w:p/>
+            <w:tcW w:w="4508" w:type="dxa"/>
+          </w:tcPr>
+          <w:p>
+            <w:pPr>
+              <w:rPr>
+                <w:rFonts w:hint="eastAsia"/>
+              </w:rPr>
+            </w:pPr>
+          </w:p>
+        </w:tc>
+        <w:tc>
+          <w:tcPr>
+            <w:tcW w:w="4508" w:type="dxa"/>
+          </w:tcPr>
+          <w:p>
+            <w:r>
+              <w:rPr>
+                <w:rFonts w:hint="eastAsia"/>
+              </w:rPr>
+              <w:t>4-2(</w:t>
+            </w:r>
+            <w:r>
+              <w:t>Extension)</w:t>
+            </w:r>
+          </w:p>
+          <w:p>
+            <w:pPr>
+              <w:rPr>
+                <w:rFonts w:hint="eastAsia"/>
+              </w:rPr>
+            </w:pPr>
+            <w:r>
+              <w:rPr>
+                <w:rFonts w:hint="eastAsia"/>
+              </w:rPr>
+              <w:t xml:space="preserve">외부 서비스와 연결한다. </w:t>
+            </w:r>
+          </w:p>
+        </w:tc>
+      </w:tr>
+    </w:tbl>
+    <w:p/>
+    <w:p>
+      <w:pPr>
+        <w:rPr>
+          <w:rFonts w:hint="eastAsia"/>
+        </w:rPr>
+      </w:pPr>
+    </w:p>
+    <w:p>
+      <w:pPr>
+        <w:rPr>
+          <w:b/>
+          <w:bCs/>
+        </w:rPr>
+      </w:pPr>
+      <w:r>
+        <w:rPr>
+          <w:b/>
+          <w:bCs/>
+        </w:rPr>
+        <w:t>#</w:t>
+      </w:r>
+      <w:r>
+        <w:rPr>
+          <w:rFonts w:hint="eastAsia"/>
+          <w:b/>
+          <w:bCs/>
+        </w:rPr>
+        <w:t>25</w:t>
+      </w:r>
+      <w:r>
+        <w:rPr>
+          <w:b/>
+          <w:bCs/>
+        </w:rPr>
+        <w:t xml:space="preserve"> </w:t>
+      </w:r>
+      <w:r>
+        <w:rPr>
+          <w:rFonts w:hint="eastAsia"/>
+          <w:b/>
+          <w:bCs/>
+        </w:rPr>
+        <w:t>요금 조회</w:t>
+      </w:r>
+    </w:p>
+    <w:tbl>
+      <w:tblPr>
+        <w:tblStyle w:val="aa"/>
+        <w:tblW w:w="0" w:type="auto"/>
+        <w:tblLook w:val="04A0" w:firstRow="1" w:lastRow="0" w:firstColumn="1" w:lastColumn="0" w:noHBand="0" w:noVBand="1"/>
+      </w:tblPr>
+      <w:tblGrid>
+        <w:gridCol w:w="4508"/>
+        <w:gridCol w:w="4508"/>
+      </w:tblGrid>
+      <w:tr>
+        <w:tc>
+          <w:tcPr>
+            <w:tcW w:w="4508" w:type="dxa"/>
+          </w:tcPr>
+          <w:p>
+            <w:r>
+              <w:t>Actor Action</w:t>
+            </w:r>
+          </w:p>
+        </w:tc>
+        <w:tc>
+          <w:tcPr>
+            <w:tcW w:w="4508" w:type="dxa"/>
+          </w:tcPr>
+          <w:p>
+            <w:r>
+              <w:t>System Response</w:t>
+            </w:r>
+          </w:p>
         </w:tc>
       </w:tr>
       <w:tr>
         <w:tc>
           <w:tcPr>
-            <w:tcW w:w="704" w:type="dxa"/>
-          </w:tcPr>
-          <w:p>
-            <w:pPr>
-              <w:jc w:val="center"/>
-              <w:rPr>
-                <w:b/>
-                <w:bCs/>
-              </w:rPr>
-            </w:pPr>
-            <w:r>
-              <w:rPr>
-                <w:rFonts w:hint="eastAsia"/>
-                <w:b/>
-                <w:bCs/>
-              </w:rPr>
-              <w:t>15</w:t>
-            </w:r>
-          </w:p>
-        </w:tc>
-        <w:tc>
-          <w:tcPr>
-            <w:tcW w:w="2552" w:type="dxa"/>
-          </w:tcPr>
-          <w:p/>
-        </w:tc>
-        <w:tc>
-          <w:tcPr>
-            <w:tcW w:w="5760" w:type="dxa"/>
-          </w:tcPr>
-          <w:p/>
+            <w:tcW w:w="4508" w:type="dxa"/>
+          </w:tcPr>
+          <w:p>
+            <w:pPr>
+              <w:rPr>
+                <w:rFonts w:hint="eastAsia"/>
+              </w:rPr>
+            </w:pPr>
+            <w:r>
+              <w:t>1. 회원이</w:t>
+            </w:r>
+            <w:r>
+              <w:rPr>
+                <w:rFonts w:hint="eastAsia"/>
+              </w:rPr>
+              <w:t xml:space="preserve"> 요금 조회 화면을 접속한다</w:t>
+            </w:r>
+          </w:p>
+        </w:tc>
+        <w:tc>
+          <w:tcPr>
+            <w:tcW w:w="4508" w:type="dxa"/>
+          </w:tcPr>
+          <w:p>
+            <w:pPr>
+              <w:rPr>
+                <w:rFonts w:hint="eastAsia"/>
+              </w:rPr>
+            </w:pPr>
+          </w:p>
         </w:tc>
       </w:tr>
       <w:tr>
         <w:tc>
           <w:tcPr>
-            <w:tcW w:w="704" w:type="dxa"/>
-          </w:tcPr>
-          <w:p>
-            <w:pPr>
-              <w:jc w:val="center"/>
-              <w:rPr>
-                <w:b/>
-                <w:bCs/>
-              </w:rPr>
-            </w:pPr>
-            <w:r>
-              <w:rPr>
-                <w:rFonts w:hint="eastAsia"/>
-                <w:b/>
-                <w:bCs/>
-              </w:rPr>
-              <w:t>16</w:t>
-            </w:r>
-          </w:p>
-        </w:tc>
-        <w:tc>
-          <w:tcPr>
-            <w:tcW w:w="2552" w:type="dxa"/>
+            <w:tcW w:w="4508" w:type="dxa"/>
           </w:tcPr>
           <w:p/>
         </w:tc>
         <w:tc>
           <w:tcPr>
-            <w:tcW w:w="5760" w:type="dxa"/>
-          </w:tcPr>
-          <w:p/>
+            <w:tcW w:w="4508" w:type="dxa"/>
+          </w:tcPr>
+          <w:p>
+            <w:pPr>
+              <w:rPr>
+                <w:rFonts w:hint="eastAsia"/>
+              </w:rPr>
+            </w:pPr>
+            <w:r>
+              <w:rPr>
+                <w:rFonts w:hint="eastAsia"/>
+              </w:rPr>
+              <w:t>2. 시스템은 회원의 대여 시간 및 요금 종보 리스트를 제공한다</w:t>
+            </w:r>
+            <w:r>
+              <w:tab/>
+            </w:r>
+          </w:p>
         </w:tc>
       </w:tr>
       <w:tr>
         <w:tc>
           <w:tcPr>
-            <w:tcW w:w="704" w:type="dxa"/>
-          </w:tcPr>
-          <w:p>
-            <w:pPr>
-              <w:tabs>
-                <w:tab w:val="left" w:pos="1260"/>
-              </w:tabs>
-              <w:jc w:val="center"/>
-              <w:rPr>
-                <w:b/>
-                <w:bCs/>
-              </w:rPr>
-            </w:pPr>
-            <w:r>
-              <w:rPr>
-                <w:rFonts w:hint="eastAsia"/>
-                <w:b/>
-                <w:bCs/>
-              </w:rPr>
-              <w:t>17</w:t>
-            </w:r>
-          </w:p>
-        </w:tc>
-        <w:tc>
-          <w:tcPr>
-            <w:tcW w:w="2552" w:type="dxa"/>
-          </w:tcPr>
-          <w:p>
-            <w:pPr>
-              <w:tabs>
-                <w:tab w:val="left" w:pos="1260"/>
-              </w:tabs>
-            </w:pPr>
-          </w:p>
-        </w:tc>
-        <w:tc>
-          <w:tcPr>
-            <w:tcW w:w="5760" w:type="dxa"/>
-          </w:tcPr>
-          <w:p/>
+            <w:tcW w:w="4508" w:type="dxa"/>
+          </w:tcPr>
+          <w:p>
+            <w:pPr>
+              <w:rPr>
+                <w:rFonts w:hint="eastAsia"/>
+              </w:rPr>
+            </w:pPr>
+          </w:p>
+        </w:tc>
+        <w:tc>
+          <w:tcPr>
+            <w:tcW w:w="4508" w:type="dxa"/>
+          </w:tcPr>
+          <w:p>
+            <w:pPr>
+              <w:rPr>
+                <w:rFonts w:hint="eastAsia"/>
+              </w:rPr>
+            </w:pPr>
+          </w:p>
         </w:tc>
       </w:tr>
       <w:tr>
         <w:tc>
           <w:tcPr>
-            <w:tcW w:w="704" w:type="dxa"/>
-          </w:tcPr>
-          <w:p>
-            <w:pPr>
-              <w:tabs>
-                <w:tab w:val="left" w:pos="1560"/>
-              </w:tabs>
-              <w:jc w:val="center"/>
-              <w:rPr>
-                <w:b/>
-                <w:bCs/>
-              </w:rPr>
-            </w:pPr>
-            <w:r>
-              <w:rPr>
-                <w:rFonts w:hint="eastAsia"/>
-                <w:b/>
-                <w:bCs/>
-              </w:rPr>
-              <w:t>18</w:t>
-            </w:r>
-          </w:p>
-        </w:tc>
-        <w:tc>
-          <w:tcPr>
-            <w:tcW w:w="2552" w:type="dxa"/>
-          </w:tcPr>
-          <w:p>
-            <w:pPr>
-              <w:tabs>
-                <w:tab w:val="left" w:pos="1560"/>
-              </w:tabs>
-            </w:pPr>
-          </w:p>
-        </w:tc>
-        <w:tc>
-          <w:tcPr>
-            <w:tcW w:w="5760" w:type="dxa"/>
-          </w:tcPr>
-          <w:p/>
+            <w:tcW w:w="4508" w:type="dxa"/>
+          </w:tcPr>
+          <w:p>
+            <w:pPr>
+              <w:rPr>
+                <w:rFonts w:hint="eastAsia"/>
+              </w:rPr>
+            </w:pPr>
+          </w:p>
+        </w:tc>
+        <w:tc>
+          <w:tcPr>
+            <w:tcW w:w="4508" w:type="dxa"/>
+          </w:tcPr>
+          <w:p>
+            <w:pPr>
+              <w:rPr>
+                <w:rFonts w:hint="eastAsia"/>
+              </w:rPr>
+            </w:pPr>
+          </w:p>
         </w:tc>
       </w:tr>
     </w:tbl>
+    <w:p>
+      <w:pPr>
+        <w:rPr>
+          <w:rFonts w:hint="eastAsia"/>
+        </w:rPr>
+      </w:pPr>
+    </w:p>
     <w:p/>
     <w:sectPr>
       <w:pgSz w:w="11906" w:h="16838"/>
@@ -1734,6 +1848,7 @@
   <w:style w:type="character" w:default="1" w:styleId="a0">
     <w:name w:val="Default Paragraph Font"/>
     <w:uiPriority w:val="1"/>
+    <w:semiHidden/>
     <w:unhideWhenUsed/>
   </w:style>
   <w:style w:type="table" w:default="1" w:styleId="a1">

</xml_diff>